<commit_message>
bug fix in the document
</commit_message>
<xml_diff>
--- a/Notes/EP-1.docx
+++ b/Notes/EP-1.docx
@@ -175,15 +175,13 @@
     <w:p/>
     <w:p>
       <w:r>
-        <w:t xml:space="preserve">● What is </w:t>
-      </w:r>
-      <w:proofErr w:type="spellStart"/>
-      <w:r>
-        <w:t>diference</w:t>
-      </w:r>
-      <w:proofErr w:type="spellEnd"/>
-      <w:r>
-        <w:t xml:space="preserve"> between React and </w:t>
+        <w:t>● What is dif</w:t>
+      </w:r>
+      <w:r>
+        <w:t>f</w:t>
+      </w:r>
+      <w:r>
+        <w:t xml:space="preserve">erence between React and </w:t>
       </w:r>
       <w:proofErr w:type="spellStart"/>
       <w:r>

</xml_diff>